<commit_message>
translate + filter in work orders
</commit_message>
<xml_diff>
--- a/Automobiļu servisa informācijas sistēma.docx
+++ b/Automobiļu servisa informācijas sistēma.docx
@@ -6127,27 +6127,18 @@
     <w:p>
       <w:pPr>
         <w:pStyle w:val="Heading3"/>
-        <w:numPr>
-          <w:ilvl w:val="0"/>
-          <w:numId w:val="0"/>
-        </w:numPr>
-        <w:ind w:left="2694"/>
-        <w:jc w:val="both"/>
-        <w:rPr>
-          <w:rFonts w:eastAsia="Times New Roman" w:cs="Times New Roman"/>
+        <w:rPr>
+          <w:rFonts w:eastAsia="Times New Roman"/>
         </w:rPr>
       </w:pPr>
       <w:bookmarkStart w:id="4" w:name="_Toc217996159"/>
       <w:r>
         <w:rPr>
-          <w:rFonts w:eastAsia="Times New Roman" w:cs="Times New Roman"/>
+          <w:rFonts w:eastAsia="Times New Roman"/>
         </w:rPr>
         <w:t xml:space="preserve">Izstrādes </w:t>
       </w:r>
       <w:r>
-        <w:rPr>
-          <w:rFonts w:cs="Times New Roman"/>
-        </w:rPr>
         <w:t>vide</w:t>
       </w:r>
       <w:bookmarkEnd w:id="4"/>
@@ -6218,19 +6209,14 @@
     <w:p>
       <w:pPr>
         <w:pStyle w:val="Heading3"/>
-        <w:numPr>
-          <w:ilvl w:val="0"/>
-          <w:numId w:val="0"/>
-        </w:numPr>
-        <w:ind w:left="2694"/>
-        <w:rPr>
-          <w:rFonts w:eastAsia="Times New Roman" w:cs="Times New Roman"/>
+        <w:rPr>
+          <w:rFonts w:eastAsia="Times New Roman"/>
         </w:rPr>
       </w:pPr>
       <w:bookmarkStart w:id="5" w:name="_Toc217996160"/>
       <w:r>
         <w:rPr>
-          <w:rFonts w:eastAsia="Times New Roman" w:cs="Times New Roman"/>
+          <w:rFonts w:eastAsia="Times New Roman"/>
         </w:rPr>
         <w:t>Programmatūras izstrādes tehnoloģijas</w:t>
       </w:r>
@@ -6388,19 +6374,14 @@
     <w:p>
       <w:pPr>
         <w:pStyle w:val="Heading3"/>
-        <w:numPr>
-          <w:ilvl w:val="0"/>
-          <w:numId w:val="0"/>
-        </w:numPr>
-        <w:ind w:left="2694"/>
-        <w:rPr>
-          <w:rFonts w:eastAsia="Times New Roman" w:cs="Times New Roman"/>
+        <w:rPr>
+          <w:rFonts w:eastAsia="Times New Roman"/>
         </w:rPr>
       </w:pPr>
       <w:bookmarkStart w:id="6" w:name="_Toc217996161"/>
       <w:r>
         <w:rPr>
-          <w:rFonts w:eastAsia="Times New Roman" w:cs="Times New Roman"/>
+          <w:rFonts w:eastAsia="Times New Roman"/>
         </w:rPr>
         <w:t>Datu glabāšana un piekļuve datiem</w:t>
       </w:r>
@@ -6471,27 +6452,22 @@
     <w:p>
       <w:pPr>
         <w:pStyle w:val="Heading3"/>
-        <w:numPr>
-          <w:ilvl w:val="0"/>
-          <w:numId w:val="0"/>
-        </w:numPr>
-        <w:ind w:left="2694"/>
-        <w:rPr>
-          <w:rFonts w:eastAsia="Times New Roman" w:cs="Times New Roman"/>
+        <w:rPr>
+          <w:rFonts w:eastAsia="Times New Roman"/>
         </w:rPr>
       </w:pPr>
       <w:bookmarkStart w:id="7" w:name="_Toc217996162"/>
       <w:proofErr w:type="spellStart"/>
       <w:r>
         <w:rPr>
-          <w:rFonts w:eastAsia="Times New Roman" w:cs="Times New Roman"/>
+          <w:rFonts w:eastAsia="Times New Roman"/>
         </w:rPr>
         <w:t>Palīgrīki</w:t>
       </w:r>
       <w:proofErr w:type="spellEnd"/>
       <w:r>
         <w:rPr>
-          <w:rFonts w:eastAsia="Times New Roman" w:cs="Times New Roman"/>
+          <w:rFonts w:eastAsia="Times New Roman"/>
         </w:rPr>
         <w:t xml:space="preserve"> un infrastruktūra</w:t>
       </w:r>
@@ -6615,11 +6591,6 @@
     <w:p>
       <w:pPr>
         <w:pStyle w:val="Heading3"/>
-        <w:numPr>
-          <w:ilvl w:val="0"/>
-          <w:numId w:val="0"/>
-        </w:numPr>
-        <w:ind w:left="1440"/>
         <w:rPr>
           <w:rFonts w:eastAsia="Times New Roman"/>
         </w:rPr>
@@ -7414,21 +7385,7 @@
         <w:rPr>
           <w:lang w:val="lv-LV"/>
         </w:rPr>
-        <w:t xml:space="preserve">Sistēmas lietotāji ir autoservisa darbinieki bez specializētas informācijas tehnoloģiju izglītības. Sistēmas lietošanai paredzēta sākotnējā apmācība, kuras laikā lietotāji tiek iepazīstināti ar sistēmas pamatfunkcijām un darba principiem. Lietotāja </w:t>
-      </w:r>
-      <w:proofErr w:type="spellStart"/>
-      <w:r>
-        <w:rPr>
-          <w:lang w:val="lv-LV"/>
-        </w:rPr>
-        <w:t>saskarne</w:t>
-      </w:r>
-      <w:proofErr w:type="spellEnd"/>
-      <w:r>
-        <w:rPr>
-          <w:lang w:val="lv-LV"/>
-        </w:rPr>
-        <w:t xml:space="preserve"> tiek veidota vienkārša un saprotama, lai nodrošinātu ērtu sistēmas izmantošanu ikdienas darbā.</w:t>
+        <w:t>Sistēmas lietotāji ir autoservisa darbinieki bez specializētas informācijas tehnoloģiju izglītības. Sistēmas lietošanai paredzēta sākotnējā apmācība, kuras laikā lietotāji tiek iepazīstināti ar sistēmas pamatfunkcijām un darba principiem. Lietotāja saskarne tiek veidota vienkārša un saprotama, lai nodrošinātu ērtu sistēmas izmantošanu ikdienas darbā.</w:t>
       </w:r>
     </w:p>
     <w:p>
@@ -11198,21 +11155,7 @@
         <w:rPr>
           <w:rFonts w:ascii="Times New Roman" w:hAnsi="Times New Roman" w:cs="Times New Roman"/>
         </w:rPr>
-        <w:t xml:space="preserve"> līmenis (klients) – tīmekļa pārlūkā darbināma lietotāja </w:t>
-      </w:r>
-      <w:proofErr w:type="spellStart"/>
-      <w:r>
-        <w:rPr>
-          <w:rFonts w:ascii="Times New Roman" w:hAnsi="Times New Roman" w:cs="Times New Roman"/>
-        </w:rPr>
-        <w:t>saskarne</w:t>
-      </w:r>
-      <w:proofErr w:type="spellEnd"/>
-      <w:r>
-        <w:rPr>
-          <w:rFonts w:ascii="Times New Roman" w:hAnsi="Times New Roman" w:cs="Times New Roman"/>
-        </w:rPr>
-        <w:t>, kas nodrošina datu attēlošanu un lietotāja darbību ievadi.</w:t>
+        <w:t xml:space="preserve"> līmenis (klients) – tīmekļa pārlūkā darbināma lietotāja saskarne, kas nodrošina datu attēlošanu un lietotāja darbību ievadi.</w:t>
       </w:r>
     </w:p>
     <w:p>
@@ -11398,21 +11341,7 @@
         <w:rPr>
           <w:rFonts w:ascii="Times New Roman" w:hAnsi="Times New Roman" w:cs="Times New Roman"/>
         </w:rPr>
-        <w:t xml:space="preserve">Lietotāja </w:t>
-      </w:r>
-      <w:proofErr w:type="spellStart"/>
-      <w:r>
-        <w:rPr>
-          <w:rFonts w:ascii="Times New Roman" w:hAnsi="Times New Roman" w:cs="Times New Roman"/>
-        </w:rPr>
-        <w:t>saskarne</w:t>
-      </w:r>
-      <w:proofErr w:type="spellEnd"/>
-      <w:r>
-        <w:rPr>
-          <w:rFonts w:ascii="Times New Roman" w:hAnsi="Times New Roman" w:cs="Times New Roman"/>
-        </w:rPr>
-        <w:t xml:space="preserve"> (UI) – atbild par datu ievadi, attēlošanu un lietotāja mijiedarbību ar sistēmu;</w:t>
+        <w:t>Lietotāja saskarne (UI) – atbild par datu ievadi, attēlošanu un lietotāja mijiedarbību ar sistēmu;</w:t>
       </w:r>
     </w:p>
     <w:p>
@@ -11641,49 +11570,7 @@
         <w:rPr>
           <w:rFonts w:ascii="Times New Roman" w:hAnsi="Times New Roman" w:cs="Times New Roman"/>
         </w:rPr>
-        <w:t xml:space="preserve">Lietotāja </w:t>
-      </w:r>
-      <w:proofErr w:type="spellStart"/>
-      <w:r>
-        <w:rPr>
-          <w:rFonts w:ascii="Times New Roman" w:hAnsi="Times New Roman" w:cs="Times New Roman"/>
-        </w:rPr>
-        <w:t>saskarne</w:t>
-      </w:r>
-      <w:proofErr w:type="spellEnd"/>
-      <w:r>
-        <w:rPr>
-          <w:rFonts w:ascii="Times New Roman" w:hAnsi="Times New Roman" w:cs="Times New Roman"/>
-        </w:rPr>
-        <w:t xml:space="preserve"> ir realizēta kā tīmekļa </w:t>
-      </w:r>
-      <w:proofErr w:type="spellStart"/>
-      <w:r>
-        <w:rPr>
-          <w:rFonts w:ascii="Times New Roman" w:hAnsi="Times New Roman" w:cs="Times New Roman"/>
-        </w:rPr>
-        <w:t>saskarne</w:t>
-      </w:r>
-      <w:proofErr w:type="spellEnd"/>
-      <w:r>
-        <w:rPr>
-          <w:rFonts w:ascii="Times New Roman" w:hAnsi="Times New Roman" w:cs="Times New Roman"/>
-        </w:rPr>
-        <w:t xml:space="preserve">, kas paredzēta lietošanai pārlūkprogrammā. </w:t>
-      </w:r>
-      <w:proofErr w:type="spellStart"/>
-      <w:r>
-        <w:rPr>
-          <w:rFonts w:ascii="Times New Roman" w:hAnsi="Times New Roman" w:cs="Times New Roman"/>
-        </w:rPr>
-        <w:t>Saskarne</w:t>
-      </w:r>
-      <w:proofErr w:type="spellEnd"/>
-      <w:r>
-        <w:rPr>
-          <w:rFonts w:ascii="Times New Roman" w:hAnsi="Times New Roman" w:cs="Times New Roman"/>
-        </w:rPr>
-        <w:t xml:space="preserve"> sastāv no formām, sarakstiem un darbību pogām, piemēram, automašīnas pievienošanai, darba uzdevuma izveidei un pabeigšanai.</w:t>
+        <w:t>Lietotāja saskarne ir realizēta kā tīmekļa saskarne, kas paredzēta lietošanai pārlūkprogrammā. Saskarne sastāv no formām, sarakstiem un darbību pogām, piemēram, automašīnas pievienošanai, darba uzdevuma izveidei un pabeigšanai.</w:t>
       </w:r>
     </w:p>
     <w:p>
@@ -13792,15 +13679,9 @@
     <w:p>
       <w:pPr>
         <w:pStyle w:val="Heading3"/>
-        <w:rPr>
-          <w:rFonts w:cs="Times New Roman"/>
-        </w:rPr>
       </w:pPr>
       <w:bookmarkStart w:id="31" w:name="_Toc217996186"/>
       <w:r>
-        <w:rPr>
-          <w:rFonts w:cs="Times New Roman"/>
-        </w:rPr>
         <w:t>Automobiļu modulis</w:t>
       </w:r>
       <w:bookmarkEnd w:id="31"/>
@@ -16513,6 +16394,9 @@
         <w:keepNext/>
       </w:pPr>
       <w:r>
+        <w:rPr>
+          <w:noProof/>
+        </w:rPr>
         <w:drawing>
           <wp:inline distT="0" distB="0" distL="0" distR="0" wp14:anchorId="7661F2F9" wp14:editId="10E596FD">
             <wp:extent cx="5760085" cy="3294380"/>
@@ -28273,15 +28157,7 @@
     <w:p/>
     <w:p>
       <w:r>
-        <w:t xml:space="preserve">Automobiļu modulī realizēta automobiļu uzskaite: pievienošana, rediģēšana, saraksta iegūšana un profila apskate. Automobiļa dati tiek glabāti datu bāzes tabulā Car. Moduļa realizācija balstās uz servera puses API pieprasījumiem, kurus izmanto lietotāja </w:t>
-      </w:r>
-      <w:proofErr w:type="spellStart"/>
-      <w:r>
-        <w:t>saskarne</w:t>
-      </w:r>
-      <w:proofErr w:type="spellEnd"/>
-      <w:r>
-        <w:t>.</w:t>
+        <w:t>Automobiļu modulī realizēta automobiļu uzskaite: pievienošana, rediģēšana, saraksta iegūšana un profila apskate. Automobiļa dati tiek glabāti datu bāzes tabulā Car. Moduļa realizācija balstās uz servera puses API pieprasījumiem, kurus izmanto lietotāja saskarne.</w:t>
       </w:r>
     </w:p>
     <w:p/>
@@ -28911,15 +28787,9 @@
     <w:p>
       <w:pPr>
         <w:pStyle w:val="Heading3"/>
-        <w:rPr>
-          <w:rFonts w:cs="Times New Roman"/>
-        </w:rPr>
       </w:pPr>
       <w:bookmarkStart w:id="38" w:name="_Toc217996194"/>
       <w:r>
-        <w:rPr>
-          <w:rFonts w:cs="Times New Roman"/>
-        </w:rPr>
         <w:t>Tabula: Car</w:t>
       </w:r>
       <w:bookmarkEnd w:id="38"/>
@@ -31922,22 +31792,13 @@
     <w:p>
       <w:pPr>
         <w:pStyle w:val="Heading3"/>
-        <w:rPr>
-          <w:rFonts w:cs="Times New Roman"/>
-        </w:rPr>
       </w:pPr>
       <w:bookmarkStart w:id="39" w:name="_Toc217996195"/>
       <w:r>
-        <w:rPr>
-          <w:rFonts w:cs="Times New Roman"/>
-        </w:rPr>
         <w:t xml:space="preserve">Tabula: </w:t>
       </w:r>
       <w:proofErr w:type="spellStart"/>
       <w:r>
-        <w:rPr>
-          <w:rFonts w:cs="Times New Roman"/>
-        </w:rPr>
         <w:t>Work_Order</w:t>
       </w:r>
       <w:bookmarkEnd w:id="39"/>
@@ -35521,22 +35382,13 @@
     <w:p>
       <w:pPr>
         <w:pStyle w:val="Heading3"/>
-        <w:rPr>
-          <w:rFonts w:cs="Times New Roman"/>
-        </w:rPr>
       </w:pPr>
       <w:bookmarkStart w:id="40" w:name="_Toc217996196"/>
       <w:r>
-        <w:rPr>
-          <w:rFonts w:cs="Times New Roman"/>
-        </w:rPr>
         <w:t xml:space="preserve">Tabula: </w:t>
       </w:r>
       <w:proofErr w:type="spellStart"/>
       <w:r>
-        <w:rPr>
-          <w:rFonts w:cs="Times New Roman"/>
-        </w:rPr>
         <w:t>Work_Item_Used</w:t>
       </w:r>
       <w:bookmarkEnd w:id="40"/>
@@ -40196,6 +40048,101 @@
     </w:lvl>
   </w:abstractNum>
   <w:abstractNum w:abstractNumId="15" w15:restartNumberingAfterBreak="0">
+    <w:nsid w:val="22B701C6"/>
+    <w:multiLevelType w:val="multilevel"/>
+    <w:tmpl w:val="C42C7268"/>
+    <w:lvl w:ilvl="0">
+      <w:start w:val="1"/>
+      <w:numFmt w:val="decimal"/>
+      <w:pStyle w:val="Heading1"/>
+      <w:lvlText w:val="%1"/>
+      <w:lvlJc w:val="left"/>
+      <w:pPr>
+        <w:ind w:left="432" w:hanging="432"/>
+      </w:pPr>
+    </w:lvl>
+    <w:lvl w:ilvl="1">
+      <w:start w:val="1"/>
+      <w:numFmt w:val="decimal"/>
+      <w:pStyle w:val="Heading2"/>
+      <w:lvlText w:val="%1.%2"/>
+      <w:lvlJc w:val="left"/>
+      <w:pPr>
+        <w:ind w:left="576" w:hanging="576"/>
+      </w:pPr>
+    </w:lvl>
+    <w:lvl w:ilvl="2">
+      <w:start w:val="1"/>
+      <w:numFmt w:val="decimal"/>
+      <w:pStyle w:val="Heading3"/>
+      <w:lvlText w:val="%1.%2.%3"/>
+      <w:lvlJc w:val="left"/>
+      <w:pPr>
+        <w:ind w:left="720" w:hanging="720"/>
+      </w:pPr>
+    </w:lvl>
+    <w:lvl w:ilvl="3">
+      <w:start w:val="1"/>
+      <w:numFmt w:val="decimal"/>
+      <w:pStyle w:val="Heading4"/>
+      <w:lvlText w:val="%1.%2.%3.%4"/>
+      <w:lvlJc w:val="left"/>
+      <w:pPr>
+        <w:ind w:left="864" w:hanging="864"/>
+      </w:pPr>
+    </w:lvl>
+    <w:lvl w:ilvl="4">
+      <w:start w:val="1"/>
+      <w:numFmt w:val="decimal"/>
+      <w:pStyle w:val="Heading5"/>
+      <w:lvlText w:val="%1.%2.%3.%4.%5"/>
+      <w:lvlJc w:val="left"/>
+      <w:pPr>
+        <w:ind w:left="1008" w:hanging="1008"/>
+      </w:pPr>
+    </w:lvl>
+    <w:lvl w:ilvl="5">
+      <w:start w:val="1"/>
+      <w:numFmt w:val="decimal"/>
+      <w:pStyle w:val="Heading6"/>
+      <w:lvlText w:val="%1.%2.%3.%4.%5.%6"/>
+      <w:lvlJc w:val="left"/>
+      <w:pPr>
+        <w:ind w:left="1152" w:hanging="1152"/>
+      </w:pPr>
+    </w:lvl>
+    <w:lvl w:ilvl="6">
+      <w:start w:val="1"/>
+      <w:numFmt w:val="decimal"/>
+      <w:pStyle w:val="Heading7"/>
+      <w:lvlText w:val="%1.%2.%3.%4.%5.%6.%7"/>
+      <w:lvlJc w:val="left"/>
+      <w:pPr>
+        <w:ind w:left="1296" w:hanging="1296"/>
+      </w:pPr>
+    </w:lvl>
+    <w:lvl w:ilvl="7">
+      <w:start w:val="1"/>
+      <w:numFmt w:val="decimal"/>
+      <w:pStyle w:val="Heading8"/>
+      <w:lvlText w:val="%1.%2.%3.%4.%5.%6.%7.%8"/>
+      <w:lvlJc w:val="left"/>
+      <w:pPr>
+        <w:ind w:left="1440" w:hanging="1440"/>
+      </w:pPr>
+    </w:lvl>
+    <w:lvl w:ilvl="8">
+      <w:start w:val="1"/>
+      <w:numFmt w:val="decimal"/>
+      <w:pStyle w:val="Heading9"/>
+      <w:lvlText w:val="%1.%2.%3.%4.%5.%6.%7.%8.%9"/>
+      <w:lvlJc w:val="left"/>
+      <w:pPr>
+        <w:ind w:left="1584" w:hanging="1584"/>
+      </w:pPr>
+    </w:lvl>
+  </w:abstractNum>
+  <w:abstractNum w:abstractNumId="16" w15:restartNumberingAfterBreak="0">
     <w:nsid w:val="2665236A"/>
     <w:multiLevelType w:val="multilevel"/>
     <w:tmpl w:val="21DA0B26"/>
@@ -40284,7 +40231,7 @@
       </w:pPr>
     </w:lvl>
   </w:abstractNum>
-  <w:abstractNum w:abstractNumId="16" w15:restartNumberingAfterBreak="0">
+  <w:abstractNum w:abstractNumId="17" w15:restartNumberingAfterBreak="0">
     <w:nsid w:val="2A4672DB"/>
     <w:multiLevelType w:val="multilevel"/>
     <w:tmpl w:val="2EF6E4F6"/>
@@ -40433,7 +40380,7 @@
       </w:rPr>
     </w:lvl>
   </w:abstractNum>
-  <w:abstractNum w:abstractNumId="17" w15:restartNumberingAfterBreak="0">
+  <w:abstractNum w:abstractNumId="18" w15:restartNumberingAfterBreak="0">
     <w:nsid w:val="2B562E6D"/>
     <w:multiLevelType w:val="hybridMultilevel"/>
     <w:tmpl w:val="B00A2650"/>
@@ -40546,7 +40493,7 @@
       </w:rPr>
     </w:lvl>
   </w:abstractNum>
-  <w:abstractNum w:abstractNumId="18" w15:restartNumberingAfterBreak="0">
+  <w:abstractNum w:abstractNumId="19" w15:restartNumberingAfterBreak="0">
     <w:nsid w:val="2F126F7B"/>
     <w:multiLevelType w:val="hybridMultilevel"/>
     <w:tmpl w:val="19507ED4"/>
@@ -40632,14 +40579,13 @@
       </w:pPr>
     </w:lvl>
   </w:abstractNum>
-  <w:abstractNum w:abstractNumId="19" w15:restartNumberingAfterBreak="0">
+  <w:abstractNum w:abstractNumId="20" w15:restartNumberingAfterBreak="0">
     <w:nsid w:val="3532027F"/>
     <w:multiLevelType w:val="multilevel"/>
-    <w:tmpl w:val="C666CA24"/>
+    <w:tmpl w:val="9B94F854"/>
     <w:lvl w:ilvl="0">
       <w:start w:val="1"/>
       <w:numFmt w:val="decimal"/>
-      <w:pStyle w:val="Heading1"/>
       <w:lvlText w:val="%1"/>
       <w:lvlJc w:val="left"/>
       <w:pPr>
@@ -40649,7 +40595,6 @@
     <w:lvl w:ilvl="1">
       <w:start w:val="1"/>
       <w:numFmt w:val="decimal"/>
-      <w:pStyle w:val="Heading2"/>
       <w:lvlText w:val="%1.%2"/>
       <w:lvlJc w:val="left"/>
       <w:pPr>
@@ -40664,7 +40609,6 @@
     <w:lvl w:ilvl="2">
       <w:start w:val="1"/>
       <w:numFmt w:val="decimal"/>
-      <w:pStyle w:val="Heading3"/>
       <w:lvlText w:val="%1.%2.%3"/>
       <w:lvlJc w:val="left"/>
       <w:pPr>
@@ -40678,7 +40622,6 @@
     <w:lvl w:ilvl="3">
       <w:start w:val="1"/>
       <w:numFmt w:val="decimal"/>
-      <w:pStyle w:val="Heading4"/>
       <w:lvlText w:val="%1.%2.%3.%4"/>
       <w:lvlJc w:val="left"/>
       <w:pPr>
@@ -40688,7 +40631,6 @@
     <w:lvl w:ilvl="4">
       <w:start w:val="1"/>
       <w:numFmt w:val="decimal"/>
-      <w:pStyle w:val="Heading5"/>
       <w:lvlText w:val="%1.%2.%3.%4.%5"/>
       <w:lvlJc w:val="left"/>
       <w:pPr>
@@ -40698,7 +40640,6 @@
     <w:lvl w:ilvl="5">
       <w:start w:val="1"/>
       <w:numFmt w:val="decimal"/>
-      <w:pStyle w:val="Heading6"/>
       <w:lvlText w:val="%1.%2.%3.%4.%5.%6"/>
       <w:lvlJc w:val="left"/>
       <w:pPr>
@@ -40708,7 +40649,6 @@
     <w:lvl w:ilvl="6">
       <w:start w:val="1"/>
       <w:numFmt w:val="decimal"/>
-      <w:pStyle w:val="Heading7"/>
       <w:lvlText w:val="%1.%2.%3.%4.%5.%6.%7"/>
       <w:lvlJc w:val="left"/>
       <w:pPr>
@@ -40718,7 +40658,6 @@
     <w:lvl w:ilvl="7">
       <w:start w:val="1"/>
       <w:numFmt w:val="decimal"/>
-      <w:pStyle w:val="Heading8"/>
       <w:lvlText w:val="%1.%2.%3.%4.%5.%6.%7.%8"/>
       <w:lvlJc w:val="left"/>
       <w:pPr>
@@ -40728,7 +40667,6 @@
     <w:lvl w:ilvl="8">
       <w:start w:val="1"/>
       <w:numFmt w:val="decimal"/>
-      <w:pStyle w:val="Heading9"/>
       <w:lvlText w:val="%1.%2.%3.%4.%5.%6.%7.%8.%9"/>
       <w:lvlJc w:val="left"/>
       <w:pPr>
@@ -40736,7 +40674,7 @@
       </w:pPr>
     </w:lvl>
   </w:abstractNum>
-  <w:abstractNum w:abstractNumId="20" w15:restartNumberingAfterBreak="0">
+  <w:abstractNum w:abstractNumId="21" w15:restartNumberingAfterBreak="0">
     <w:nsid w:val="395D7467"/>
     <w:multiLevelType w:val="hybridMultilevel"/>
     <w:tmpl w:val="CC38211E"/>
@@ -40822,7 +40760,7 @@
       </w:pPr>
     </w:lvl>
   </w:abstractNum>
-  <w:abstractNum w:abstractNumId="21" w15:restartNumberingAfterBreak="0">
+  <w:abstractNum w:abstractNumId="22" w15:restartNumberingAfterBreak="0">
     <w:nsid w:val="3BF434B6"/>
     <w:multiLevelType w:val="multilevel"/>
     <w:tmpl w:val="B55AB06C"/>
@@ -40971,7 +40909,7 @@
       </w:rPr>
     </w:lvl>
   </w:abstractNum>
-  <w:abstractNum w:abstractNumId="22" w15:restartNumberingAfterBreak="0">
+  <w:abstractNum w:abstractNumId="23" w15:restartNumberingAfterBreak="0">
     <w:nsid w:val="3CD56E6D"/>
     <w:multiLevelType w:val="multilevel"/>
     <w:tmpl w:val="50B6AE98"/>
@@ -41120,7 +41058,7 @@
       </w:rPr>
     </w:lvl>
   </w:abstractNum>
-  <w:abstractNum w:abstractNumId="23" w15:restartNumberingAfterBreak="0">
+  <w:abstractNum w:abstractNumId="24" w15:restartNumberingAfterBreak="0">
     <w:nsid w:val="3CE72020"/>
     <w:multiLevelType w:val="hybridMultilevel"/>
     <w:tmpl w:val="2E6E7B2E"/>
@@ -41233,7 +41171,7 @@
       </w:rPr>
     </w:lvl>
   </w:abstractNum>
-  <w:abstractNum w:abstractNumId="24" w15:restartNumberingAfterBreak="0">
+  <w:abstractNum w:abstractNumId="25" w15:restartNumberingAfterBreak="0">
     <w:nsid w:val="3E33695E"/>
     <w:multiLevelType w:val="multilevel"/>
     <w:tmpl w:val="AB5C6BBC"/>
@@ -41382,7 +41320,7 @@
       </w:rPr>
     </w:lvl>
   </w:abstractNum>
-  <w:abstractNum w:abstractNumId="25" w15:restartNumberingAfterBreak="0">
+  <w:abstractNum w:abstractNumId="26" w15:restartNumberingAfterBreak="0">
     <w:nsid w:val="456E5C9D"/>
     <w:multiLevelType w:val="multilevel"/>
     <w:tmpl w:val="AB5C6BBC"/>
@@ -41531,7 +41469,7 @@
       </w:rPr>
     </w:lvl>
   </w:abstractNum>
-  <w:abstractNum w:abstractNumId="26" w15:restartNumberingAfterBreak="0">
+  <w:abstractNum w:abstractNumId="27" w15:restartNumberingAfterBreak="0">
     <w:nsid w:val="4BD627D1"/>
     <w:multiLevelType w:val="multilevel"/>
     <w:tmpl w:val="AB5C6BBC"/>
@@ -41680,7 +41618,7 @@
       </w:rPr>
     </w:lvl>
   </w:abstractNum>
-  <w:abstractNum w:abstractNumId="27" w15:restartNumberingAfterBreak="0">
+  <w:abstractNum w:abstractNumId="28" w15:restartNumberingAfterBreak="0">
     <w:nsid w:val="4C5A6209"/>
     <w:multiLevelType w:val="multilevel"/>
     <w:tmpl w:val="924CF3FE"/>
@@ -41829,7 +41767,7 @@
       </w:rPr>
     </w:lvl>
   </w:abstractNum>
-  <w:abstractNum w:abstractNumId="28" w15:restartNumberingAfterBreak="0">
+  <w:abstractNum w:abstractNumId="29" w15:restartNumberingAfterBreak="0">
     <w:nsid w:val="4D7A7729"/>
     <w:multiLevelType w:val="hybridMultilevel"/>
     <w:tmpl w:val="543630DC"/>
@@ -41942,7 +41880,7 @@
       </w:rPr>
     </w:lvl>
   </w:abstractNum>
-  <w:abstractNum w:abstractNumId="29" w15:restartNumberingAfterBreak="0">
+  <w:abstractNum w:abstractNumId="30" w15:restartNumberingAfterBreak="0">
     <w:nsid w:val="4DFE3EE9"/>
     <w:multiLevelType w:val="hybridMultilevel"/>
     <w:tmpl w:val="4E1AD20C"/>
@@ -42055,7 +41993,7 @@
       </w:rPr>
     </w:lvl>
   </w:abstractNum>
-  <w:abstractNum w:abstractNumId="30" w15:restartNumberingAfterBreak="0">
+  <w:abstractNum w:abstractNumId="31" w15:restartNumberingAfterBreak="0">
     <w:nsid w:val="4FC21721"/>
     <w:multiLevelType w:val="multilevel"/>
     <w:tmpl w:val="080AB22C"/>
@@ -42204,7 +42142,7 @@
       </w:rPr>
     </w:lvl>
   </w:abstractNum>
-  <w:abstractNum w:abstractNumId="31" w15:restartNumberingAfterBreak="0">
+  <w:abstractNum w:abstractNumId="32" w15:restartNumberingAfterBreak="0">
     <w:nsid w:val="51D94499"/>
     <w:multiLevelType w:val="hybridMultilevel"/>
     <w:tmpl w:val="999C7790"/>
@@ -42293,7 +42231,7 @@
       </w:pPr>
     </w:lvl>
   </w:abstractNum>
-  <w:abstractNum w:abstractNumId="32" w15:restartNumberingAfterBreak="0">
+  <w:abstractNum w:abstractNumId="33" w15:restartNumberingAfterBreak="0">
     <w:nsid w:val="521C40F9"/>
     <w:multiLevelType w:val="multilevel"/>
     <w:tmpl w:val="AC14FEF2"/>
@@ -42442,7 +42380,7 @@
       </w:rPr>
     </w:lvl>
   </w:abstractNum>
-  <w:abstractNum w:abstractNumId="33" w15:restartNumberingAfterBreak="0">
+  <w:abstractNum w:abstractNumId="34" w15:restartNumberingAfterBreak="0">
     <w:nsid w:val="53DB50F2"/>
     <w:multiLevelType w:val="multilevel"/>
     <w:tmpl w:val="185CDB92"/>
@@ -42591,7 +42529,7 @@
       </w:rPr>
     </w:lvl>
   </w:abstractNum>
-  <w:abstractNum w:abstractNumId="34" w15:restartNumberingAfterBreak="0">
+  <w:abstractNum w:abstractNumId="35" w15:restartNumberingAfterBreak="0">
     <w:nsid w:val="557945E9"/>
     <w:multiLevelType w:val="multilevel"/>
     <w:tmpl w:val="AB5C6BBC"/>
@@ -42740,7 +42678,7 @@
       </w:rPr>
     </w:lvl>
   </w:abstractNum>
-  <w:abstractNum w:abstractNumId="35" w15:restartNumberingAfterBreak="0">
+  <w:abstractNum w:abstractNumId="36" w15:restartNumberingAfterBreak="0">
     <w:nsid w:val="5ADD25ED"/>
     <w:multiLevelType w:val="multilevel"/>
     <w:tmpl w:val="39FCDB3C"/>
@@ -42889,7 +42827,7 @@
       </w:rPr>
     </w:lvl>
   </w:abstractNum>
-  <w:abstractNum w:abstractNumId="36" w15:restartNumberingAfterBreak="0">
+  <w:abstractNum w:abstractNumId="37" w15:restartNumberingAfterBreak="0">
     <w:nsid w:val="5EC74FE2"/>
     <w:multiLevelType w:val="multilevel"/>
     <w:tmpl w:val="931AC10C"/>
@@ -43038,7 +42976,7 @@
       </w:rPr>
     </w:lvl>
   </w:abstractNum>
-  <w:abstractNum w:abstractNumId="37" w15:restartNumberingAfterBreak="0">
+  <w:abstractNum w:abstractNumId="38" w15:restartNumberingAfterBreak="0">
     <w:nsid w:val="63615E38"/>
     <w:multiLevelType w:val="multilevel"/>
     <w:tmpl w:val="9A4A6E9A"/>
@@ -43187,7 +43125,7 @@
       </w:rPr>
     </w:lvl>
   </w:abstractNum>
-  <w:abstractNum w:abstractNumId="38" w15:restartNumberingAfterBreak="0">
+  <w:abstractNum w:abstractNumId="39" w15:restartNumberingAfterBreak="0">
     <w:nsid w:val="667A188B"/>
     <w:multiLevelType w:val="multilevel"/>
     <w:tmpl w:val="78BA18B4"/>
@@ -43336,7 +43274,7 @@
       </w:rPr>
     </w:lvl>
   </w:abstractNum>
-  <w:abstractNum w:abstractNumId="39" w15:restartNumberingAfterBreak="0">
+  <w:abstractNum w:abstractNumId="40" w15:restartNumberingAfterBreak="0">
     <w:nsid w:val="67433283"/>
     <w:multiLevelType w:val="hybridMultilevel"/>
     <w:tmpl w:val="07E896A2"/>
@@ -43422,7 +43360,7 @@
       </w:pPr>
     </w:lvl>
   </w:abstractNum>
-  <w:abstractNum w:abstractNumId="40" w15:restartNumberingAfterBreak="0">
+  <w:abstractNum w:abstractNumId="41" w15:restartNumberingAfterBreak="0">
     <w:nsid w:val="6776770C"/>
     <w:multiLevelType w:val="hybridMultilevel"/>
     <w:tmpl w:val="A5E615E4"/>
@@ -43535,7 +43473,7 @@
       </w:rPr>
     </w:lvl>
   </w:abstractNum>
-  <w:abstractNum w:abstractNumId="41" w15:restartNumberingAfterBreak="0">
+  <w:abstractNum w:abstractNumId="42" w15:restartNumberingAfterBreak="0">
     <w:nsid w:val="689F6B43"/>
     <w:multiLevelType w:val="multilevel"/>
     <w:tmpl w:val="89EC8A36"/>
@@ -43684,7 +43622,7 @@
       </w:rPr>
     </w:lvl>
   </w:abstractNum>
-  <w:abstractNum w:abstractNumId="42" w15:restartNumberingAfterBreak="0">
+  <w:abstractNum w:abstractNumId="43" w15:restartNumberingAfterBreak="0">
     <w:nsid w:val="6B951331"/>
     <w:multiLevelType w:val="hybridMultilevel"/>
     <w:tmpl w:val="C35AFB10"/>
@@ -43797,7 +43735,7 @@
       </w:rPr>
     </w:lvl>
   </w:abstractNum>
-  <w:abstractNum w:abstractNumId="43" w15:restartNumberingAfterBreak="0">
+  <w:abstractNum w:abstractNumId="44" w15:restartNumberingAfterBreak="0">
     <w:nsid w:val="6D325648"/>
     <w:multiLevelType w:val="multilevel"/>
     <w:tmpl w:val="AB5C6BBC"/>
@@ -43946,7 +43884,7 @@
       </w:rPr>
     </w:lvl>
   </w:abstractNum>
-  <w:abstractNum w:abstractNumId="44" w15:restartNumberingAfterBreak="0">
+  <w:abstractNum w:abstractNumId="45" w15:restartNumberingAfterBreak="0">
     <w:nsid w:val="71E7022A"/>
     <w:multiLevelType w:val="multilevel"/>
     <w:tmpl w:val="837E06CE"/>
@@ -44095,7 +44033,7 @@
       </w:rPr>
     </w:lvl>
   </w:abstractNum>
-  <w:abstractNum w:abstractNumId="45" w15:restartNumberingAfterBreak="0">
+  <w:abstractNum w:abstractNumId="46" w15:restartNumberingAfterBreak="0">
     <w:nsid w:val="74566240"/>
     <w:multiLevelType w:val="multilevel"/>
     <w:tmpl w:val="AB5C6BBC"/>
@@ -44244,7 +44182,7 @@
       </w:rPr>
     </w:lvl>
   </w:abstractNum>
-  <w:abstractNum w:abstractNumId="46" w15:restartNumberingAfterBreak="0">
+  <w:abstractNum w:abstractNumId="47" w15:restartNumberingAfterBreak="0">
     <w:nsid w:val="76777896"/>
     <w:multiLevelType w:val="multilevel"/>
     <w:tmpl w:val="D4AEA194"/>
@@ -44393,7 +44331,7 @@
       </w:rPr>
     </w:lvl>
   </w:abstractNum>
-  <w:abstractNum w:abstractNumId="47" w15:restartNumberingAfterBreak="0">
+  <w:abstractNum w:abstractNumId="48" w15:restartNumberingAfterBreak="0">
     <w:nsid w:val="77961623"/>
     <w:multiLevelType w:val="hybridMultilevel"/>
     <w:tmpl w:val="C9240FC2"/>
@@ -44506,7 +44444,7 @@
       </w:rPr>
     </w:lvl>
   </w:abstractNum>
-  <w:abstractNum w:abstractNumId="48" w15:restartNumberingAfterBreak="0">
+  <w:abstractNum w:abstractNumId="49" w15:restartNumberingAfterBreak="0">
     <w:nsid w:val="77F42ACA"/>
     <w:multiLevelType w:val="hybridMultilevel"/>
     <w:tmpl w:val="9DECD328"/>
@@ -44592,7 +44530,7 @@
       </w:pPr>
     </w:lvl>
   </w:abstractNum>
-  <w:abstractNum w:abstractNumId="49" w15:restartNumberingAfterBreak="0">
+  <w:abstractNum w:abstractNumId="50" w15:restartNumberingAfterBreak="0">
     <w:nsid w:val="794D55E6"/>
     <w:multiLevelType w:val="multilevel"/>
     <w:tmpl w:val="3E26A5A2"/>
@@ -44741,7 +44679,7 @@
       </w:rPr>
     </w:lvl>
   </w:abstractNum>
-  <w:abstractNum w:abstractNumId="50" w15:restartNumberingAfterBreak="0">
+  <w:abstractNum w:abstractNumId="51" w15:restartNumberingAfterBreak="0">
     <w:nsid w:val="7CC44E49"/>
     <w:multiLevelType w:val="hybridMultilevel"/>
     <w:tmpl w:val="FA66E23A"/>
@@ -44854,7 +44792,7 @@
       </w:rPr>
     </w:lvl>
   </w:abstractNum>
-  <w:abstractNum w:abstractNumId="51" w15:restartNumberingAfterBreak="0">
+  <w:abstractNum w:abstractNumId="52" w15:restartNumberingAfterBreak="0">
     <w:nsid w:val="7DB43557"/>
     <w:multiLevelType w:val="multilevel"/>
     <w:tmpl w:val="AB5C6BBC"/>
@@ -45003,7 +44941,7 @@
       </w:rPr>
     </w:lvl>
   </w:abstractNum>
-  <w:abstractNum w:abstractNumId="52" w15:restartNumberingAfterBreak="0">
+  <w:abstractNum w:abstractNumId="53" w15:restartNumberingAfterBreak="0">
     <w:nsid w:val="7EE02612"/>
     <w:multiLevelType w:val="multilevel"/>
     <w:tmpl w:val="7CDECCAA"/>
@@ -45153,10 +45091,10 @@
     </w:lvl>
   </w:abstractNum>
   <w:num w:numId="1" w16cid:durableId="1981107019">
-    <w:abstractNumId w:val="19"/>
+    <w:abstractNumId w:val="20"/>
   </w:num>
   <w:num w:numId="2" w16cid:durableId="1988127271">
-    <w:abstractNumId w:val="19"/>
+    <w:abstractNumId w:val="20"/>
     <w:lvlOverride w:ilvl="0">
       <w:startOverride w:val="1"/>
     </w:lvlOverride>
@@ -45186,58 +45124,58 @@
     </w:lvlOverride>
   </w:num>
   <w:num w:numId="3" w16cid:durableId="752319135">
-    <w:abstractNumId w:val="40"/>
+    <w:abstractNumId w:val="41"/>
   </w:num>
   <w:num w:numId="4" w16cid:durableId="304823797">
     <w:abstractNumId w:val="13"/>
   </w:num>
   <w:num w:numId="5" w16cid:durableId="572199714">
-    <w:abstractNumId w:val="15"/>
+    <w:abstractNumId w:val="16"/>
   </w:num>
   <w:num w:numId="6" w16cid:durableId="1756200540">
-    <w:abstractNumId w:val="39"/>
+    <w:abstractNumId w:val="40"/>
   </w:num>
   <w:num w:numId="7" w16cid:durableId="900092874">
-    <w:abstractNumId w:val="20"/>
+    <w:abstractNumId w:val="21"/>
   </w:num>
   <w:num w:numId="8" w16cid:durableId="296493069">
-    <w:abstractNumId w:val="28"/>
+    <w:abstractNumId w:val="29"/>
   </w:num>
   <w:num w:numId="9" w16cid:durableId="825896561">
-    <w:abstractNumId w:val="42"/>
+    <w:abstractNumId w:val="43"/>
   </w:num>
   <w:num w:numId="10" w16cid:durableId="1033649809">
     <w:abstractNumId w:val="8"/>
   </w:num>
   <w:num w:numId="11" w16cid:durableId="149445075">
-    <w:abstractNumId w:val="52"/>
+    <w:abstractNumId w:val="53"/>
   </w:num>
   <w:num w:numId="12" w16cid:durableId="688992287">
-    <w:abstractNumId w:val="16"/>
+    <w:abstractNumId w:val="17"/>
   </w:num>
   <w:num w:numId="13" w16cid:durableId="74516727">
-    <w:abstractNumId w:val="35"/>
+    <w:abstractNumId w:val="36"/>
   </w:num>
   <w:num w:numId="14" w16cid:durableId="753284902">
-    <w:abstractNumId w:val="46"/>
+    <w:abstractNumId w:val="47"/>
   </w:num>
   <w:num w:numId="15" w16cid:durableId="957219731">
-    <w:abstractNumId w:val="44"/>
+    <w:abstractNumId w:val="45"/>
   </w:num>
   <w:num w:numId="16" w16cid:durableId="1876886863">
-    <w:abstractNumId w:val="49"/>
+    <w:abstractNumId w:val="50"/>
   </w:num>
   <w:num w:numId="17" w16cid:durableId="47147956">
-    <w:abstractNumId w:val="27"/>
+    <w:abstractNumId w:val="28"/>
   </w:num>
   <w:num w:numId="18" w16cid:durableId="496507296">
-    <w:abstractNumId w:val="32"/>
+    <w:abstractNumId w:val="33"/>
   </w:num>
   <w:num w:numId="19" w16cid:durableId="1394427556">
-    <w:abstractNumId w:val="22"/>
+    <w:abstractNumId w:val="23"/>
   </w:num>
   <w:num w:numId="20" w16cid:durableId="1709330317">
-    <w:abstractNumId w:val="21"/>
+    <w:abstractNumId w:val="22"/>
   </w:num>
   <w:num w:numId="21" w16cid:durableId="1562982630">
     <w:abstractNumId w:val="4"/>
@@ -45246,10 +45184,10 @@
     <w:abstractNumId w:val="0"/>
   </w:num>
   <w:num w:numId="23" w16cid:durableId="819344972">
-    <w:abstractNumId w:val="37"/>
+    <w:abstractNumId w:val="38"/>
   </w:num>
   <w:num w:numId="24" w16cid:durableId="1553425437">
-    <w:abstractNumId w:val="30"/>
+    <w:abstractNumId w:val="31"/>
   </w:num>
   <w:num w:numId="25" w16cid:durableId="950666320">
     <w:abstractNumId w:val="2"/>
@@ -45258,73 +45196,73 @@
     <w:abstractNumId w:val="11"/>
   </w:num>
   <w:num w:numId="27" w16cid:durableId="1451825188">
-    <w:abstractNumId w:val="41"/>
+    <w:abstractNumId w:val="42"/>
   </w:num>
   <w:num w:numId="28" w16cid:durableId="901715431">
-    <w:abstractNumId w:val="36"/>
+    <w:abstractNumId w:val="37"/>
   </w:num>
   <w:num w:numId="29" w16cid:durableId="184446489">
-    <w:abstractNumId w:val="33"/>
+    <w:abstractNumId w:val="34"/>
   </w:num>
   <w:num w:numId="30" w16cid:durableId="438643622">
-    <w:abstractNumId w:val="38"/>
+    <w:abstractNumId w:val="39"/>
   </w:num>
   <w:num w:numId="31" w16cid:durableId="1138038720">
     <w:abstractNumId w:val="5"/>
   </w:num>
   <w:num w:numId="32" w16cid:durableId="1985086707">
-    <w:abstractNumId w:val="24"/>
+    <w:abstractNumId w:val="25"/>
   </w:num>
   <w:num w:numId="33" w16cid:durableId="900602547">
-    <w:abstractNumId w:val="26"/>
+    <w:abstractNumId w:val="27"/>
   </w:num>
   <w:num w:numId="34" w16cid:durableId="1350912813">
     <w:abstractNumId w:val="6"/>
   </w:num>
   <w:num w:numId="35" w16cid:durableId="2561800">
-    <w:abstractNumId w:val="45"/>
+    <w:abstractNumId w:val="46"/>
   </w:num>
   <w:num w:numId="36" w16cid:durableId="955408254">
-    <w:abstractNumId w:val="25"/>
+    <w:abstractNumId w:val="26"/>
   </w:num>
   <w:num w:numId="37" w16cid:durableId="1557861196">
-    <w:abstractNumId w:val="43"/>
+    <w:abstractNumId w:val="44"/>
   </w:num>
   <w:num w:numId="38" w16cid:durableId="930354465">
-    <w:abstractNumId w:val="34"/>
+    <w:abstractNumId w:val="35"/>
   </w:num>
   <w:num w:numId="39" w16cid:durableId="519514871">
-    <w:abstractNumId w:val="51"/>
+    <w:abstractNumId w:val="52"/>
   </w:num>
   <w:num w:numId="40" w16cid:durableId="1607422520">
-    <w:abstractNumId w:val="48"/>
+    <w:abstractNumId w:val="49"/>
   </w:num>
   <w:num w:numId="41" w16cid:durableId="1496992397">
-    <w:abstractNumId w:val="31"/>
+    <w:abstractNumId w:val="32"/>
   </w:num>
   <w:num w:numId="42" w16cid:durableId="687486307">
-    <w:abstractNumId w:val="29"/>
+    <w:abstractNumId w:val="30"/>
   </w:num>
   <w:num w:numId="43" w16cid:durableId="1338460050">
-    <w:abstractNumId w:val="50"/>
+    <w:abstractNumId w:val="51"/>
   </w:num>
   <w:num w:numId="44" w16cid:durableId="1456755447">
     <w:abstractNumId w:val="12"/>
   </w:num>
   <w:num w:numId="45" w16cid:durableId="964309906">
-    <w:abstractNumId w:val="17"/>
+    <w:abstractNumId w:val="18"/>
   </w:num>
   <w:num w:numId="46" w16cid:durableId="8942">
-    <w:abstractNumId w:val="23"/>
+    <w:abstractNumId w:val="24"/>
   </w:num>
   <w:num w:numId="47" w16cid:durableId="1692762043">
-    <w:abstractNumId w:val="47"/>
+    <w:abstractNumId w:val="48"/>
   </w:num>
   <w:num w:numId="48" w16cid:durableId="1550649985">
     <w:abstractNumId w:val="14"/>
   </w:num>
   <w:num w:numId="49" w16cid:durableId="480587389">
-    <w:abstractNumId w:val="18"/>
+    <w:abstractNumId w:val="19"/>
   </w:num>
   <w:num w:numId="50" w16cid:durableId="793406187">
     <w:abstractNumId w:val="3"/>
@@ -45340,6 +45278,9 @@
   </w:num>
   <w:num w:numId="54" w16cid:durableId="69081560">
     <w:abstractNumId w:val="9"/>
+  </w:num>
+  <w:num w:numId="55" w16cid:durableId="2026520043">
+    <w:abstractNumId w:val="15"/>
   </w:num>
   <w:numIdMacAtCleanup w:val="5"/>
 </w:numbering>
@@ -45764,7 +45705,7 @@
       <w:keepNext/>
       <w:keepLines/>
       <w:numPr>
-        <w:numId w:val="1"/>
+        <w:numId w:val="55"/>
       </w:numPr>
       <w:spacing w:before="360" w:after="80"/>
       <w:jc w:val="center"/>
@@ -45792,7 +45733,7 @@
       <w:keepLines/>
       <w:numPr>
         <w:ilvl w:val="1"/>
-        <w:numId w:val="1"/>
+        <w:numId w:val="55"/>
       </w:numPr>
       <w:spacing w:before="160" w:after="80"/>
       <w:outlineLvl w:val="1"/>
@@ -45813,16 +45754,15 @@
     <w:uiPriority w:val="9"/>
     <w:unhideWhenUsed/>
     <w:qFormat/>
-    <w:rsid w:val="008E0CC1"/>
+    <w:rsid w:val="007F2A00"/>
     <w:pPr>
       <w:keepNext/>
       <w:keepLines/>
       <w:numPr>
         <w:ilvl w:val="2"/>
-        <w:numId w:val="1"/>
+        <w:numId w:val="55"/>
       </w:numPr>
       <w:spacing w:before="160" w:after="80"/>
-      <w:ind w:left="1440"/>
       <w:outlineLvl w:val="2"/>
     </w:pPr>
     <w:rPr>
@@ -45847,7 +45787,7 @@
       <w:keepLines/>
       <w:numPr>
         <w:ilvl w:val="3"/>
-        <w:numId w:val="1"/>
+        <w:numId w:val="55"/>
       </w:numPr>
       <w:spacing w:before="80" w:after="40"/>
       <w:jc w:val="right"/>
@@ -45874,7 +45814,7 @@
       <w:keepLines/>
       <w:numPr>
         <w:ilvl w:val="4"/>
-        <w:numId w:val="1"/>
+        <w:numId w:val="55"/>
       </w:numPr>
       <w:spacing w:before="80" w:after="40"/>
       <w:outlineLvl w:val="4"/>
@@ -45899,7 +45839,7 @@
       <w:keepLines/>
       <w:numPr>
         <w:ilvl w:val="5"/>
-        <w:numId w:val="1"/>
+        <w:numId w:val="55"/>
       </w:numPr>
       <w:spacing w:before="40" w:after="0"/>
       <w:outlineLvl w:val="5"/>
@@ -45926,7 +45866,7 @@
       <w:keepLines/>
       <w:numPr>
         <w:ilvl w:val="6"/>
-        <w:numId w:val="1"/>
+        <w:numId w:val="55"/>
       </w:numPr>
       <w:spacing w:before="40" w:after="0"/>
       <w:outlineLvl w:val="6"/>
@@ -45951,7 +45891,7 @@
       <w:keepLines/>
       <w:numPr>
         <w:ilvl w:val="7"/>
-        <w:numId w:val="1"/>
+        <w:numId w:val="55"/>
       </w:numPr>
       <w:spacing w:after="0"/>
       <w:outlineLvl w:val="7"/>
@@ -45978,7 +45918,7 @@
       <w:keepLines/>
       <w:numPr>
         <w:ilvl w:val="8"/>
-        <w:numId w:val="1"/>
+        <w:numId w:val="55"/>
       </w:numPr>
       <w:spacing w:after="0"/>
       <w:outlineLvl w:val="8"/>
@@ -45991,6 +45931,7 @@
   <w:style w:type="character" w:default="1" w:styleId="DefaultParagraphFont">
     <w:name w:val="Default Paragraph Font"/>
     <w:uiPriority w:val="1"/>
+    <w:semiHidden/>
     <w:unhideWhenUsed/>
   </w:style>
   <w:style w:type="table" w:default="1" w:styleId="TableNormal">
@@ -46047,7 +45988,7 @@
     <w:basedOn w:val="DefaultParagraphFont"/>
     <w:link w:val="Heading3"/>
     <w:uiPriority w:val="9"/>
-    <w:rsid w:val="008E0CC1"/>
+    <w:rsid w:val="007F2A00"/>
     <w:rPr>
       <w:rFonts w:ascii="Times New Roman" w:eastAsiaTheme="majorEastAsia" w:hAnsi="Times New Roman" w:cstheme="majorBidi"/>
       <w:color w:val="0F4761" w:themeColor="accent1" w:themeShade="BF"/>

</xml_diff>